<commit_message>
compliance table tested and refined
</commit_message>
<xml_diff>
--- a/documents/CompanyAAA.docx
+++ b/documents/CompanyAAA.docx
@@ -191,6 +191,25 @@
           <w:lang w:val="en-AU"/>
         </w:rPr>
       </w:pPr>
+      <w:r>
+        <w:rPr>
+          <w:lang w:val="en-AU"/>
+        </w:rPr>
+        <w:t>Code of Conduct</w:t>
+      </w:r>
+    </w:p>
+    <w:p>
+      <w:pPr>
+        <w:rPr>
+          <w:lang w:val="en-AU"/>
+        </w:rPr>
+      </w:pPr>
+      <w:r>
+        <w:rPr>
+          <w:lang w:val="en-AU"/>
+        </w:rPr>
+        <w:t>The company has a strict code of conduct policy which aligns with that of the Victorian Public Sector.</w:t>
+      </w:r>
     </w:p>
     <w:p>
       <w:r>
@@ -12357,7 +12376,7 @@
 </file>
 
 <file path=customXml/itemProps2.xml><?xml version="1.0" encoding="utf-8"?>
-<ds:datastoreItem xmlns:ds="http://schemas.openxmlformats.org/officeDocument/2006/customXml" ds:itemID="{36499CDE-B51B-4993-91A7-B97B9D4A5408}">
+<ds:datastoreItem xmlns:ds="http://schemas.openxmlformats.org/officeDocument/2006/customXml" ds:itemID="{91256417-51E8-44AE-8995-759F75791B22}">
   <ds:schemaRefs>
     <ds:schemaRef ds:uri="http://www.w3.org/2001/XMLSchema"/>
   </ds:schemaRefs>

</xml_diff>

<commit_message>
scoring at the sub criteria level built into the evaluation matrix
</commit_message>
<xml_diff>
--- a/documents/CompanyAAA.docx
+++ b/documents/CompanyAAA.docx
@@ -157,6 +157,47 @@
           <w:lang w:val="en-AU"/>
         </w:rPr>
       </w:pPr>
+      <w:bookmarkStart w:id="0" w:name="_Hlk190682304"/>
+      <w:r>
+        <w:rPr>
+          <w:b/>
+          <w:bCs/>
+          <w:lang w:val="en-AU"/>
+        </w:rPr>
+        <w:t>Previous Experience with Wannon Water</w:t>
+      </w:r>
+    </w:p>
+    <w:p>
+      <w:pPr>
+        <w:rPr>
+          <w:lang w:val="en-AU"/>
+        </w:rPr>
+      </w:pPr>
+      <w:r>
+        <w:rPr>
+          <w:lang w:val="en-AU"/>
+        </w:rPr>
+        <w:t>CompannyAAA is proud to have partnered with Wannon Water for the past ten years.</w:t>
+      </w:r>
+    </w:p>
+    <w:bookmarkEnd w:id="0"/>
+    <w:p>
+      <w:pPr>
+        <w:rPr>
+          <w:b/>
+          <w:bCs/>
+          <w:lang w:val="en-AU"/>
+        </w:rPr>
+      </w:pPr>
+    </w:p>
+    <w:p>
+      <w:pPr>
+        <w:rPr>
+          <w:b/>
+          <w:bCs/>
+          <w:lang w:val="en-AU"/>
+        </w:rPr>
+      </w:pPr>
       <w:r>
         <w:rPr>
           <w:b/>
@@ -303,6 +344,12 @@
           <w:lang w:val="en-AU"/>
         </w:rPr>
         <w:br/>
+      </w:r>
+      <w:r>
+        <w:rPr>
+          <w:lang w:val="en-AU"/>
+        </w:rPr>
+        <w:lastRenderedPageBreak/>
         <w:t>CIO</w:t>
       </w:r>
       <w:r>
@@ -12376,7 +12423,7 @@
 </file>
 
 <file path=customXml/itemProps2.xml><?xml version="1.0" encoding="utf-8"?>
-<ds:datastoreItem xmlns:ds="http://schemas.openxmlformats.org/officeDocument/2006/customXml" ds:itemID="{91256417-51E8-44AE-8995-759F75791B22}">
+<ds:datastoreItem xmlns:ds="http://schemas.openxmlformats.org/officeDocument/2006/customXml" ds:itemID="{C262B46E-C71C-43F5-B311-F2039588F416}">
   <ds:schemaRefs>
     <ds:schemaRef ds:uri="http://www.w3.org/2001/XMLSchema"/>
   </ds:schemaRefs>

</xml_diff>